<commit_message>
định dạng bài báo cáo
</commit_message>
<xml_diff>
--- a/Document/Luan Van NoSQL.docx
+++ b/Document/Luan Van NoSQL.docx
@@ -941,12 +941,33 @@
           <w:szCs w:val="28"/>
         </w:rPr>
       </w:pPr>
-      <w:r>
+    </w:p>
+    <w:p>
+      <w:pPr>
+        <w:spacing w:after="200" w:line="276" w:lineRule="auto"/>
         <w:rPr>
           <w:b/>
           <w:sz w:val="28"/>
           <w:szCs w:val="28"/>
         </w:rPr>
+      </w:pPr>
+    </w:p>
+    <w:p>
+      <w:pPr>
+        <w:spacing w:after="200" w:line="276" w:lineRule="auto"/>
+        <w:rPr>
+          <w:b/>
+          <w:sz w:val="28"/>
+          <w:szCs w:val="28"/>
+        </w:rPr>
+      </w:pPr>
+      <w:r>
+        <w:rPr>
+          <w:b/>
+          <w:sz w:val="28"/>
+          <w:szCs w:val="28"/>
+        </w:rPr>
+        <w:lastRenderedPageBreak/>
         <w:t>MỞ ĐẦU</w:t>
       </w:r>
     </w:p>
@@ -1239,7 +1260,6 @@
           <w:sz w:val="28"/>
           <w:szCs w:val="28"/>
         </w:rPr>
-        <w:lastRenderedPageBreak/>
         <w:br w:type="page"/>
       </w:r>
     </w:p>
@@ -1252,6 +1272,8 @@
           <w:szCs w:val="28"/>
         </w:rPr>
       </w:pPr>
+      <w:bookmarkStart w:id="0" w:name="_GoBack"/>
+      <w:bookmarkEnd w:id="0"/>
       <w:r>
         <w:rPr>
           <w:b/>
@@ -6467,7 +6489,7 @@
       <w:pPr>
         <w:pStyle w:val="Heading1"/>
       </w:pPr>
-      <w:bookmarkStart w:id="0" w:name="_Toc340430153"/>
+      <w:bookmarkStart w:id="1" w:name="_Toc340430153"/>
       <w:r>
         <w:lastRenderedPageBreak/>
         <w:t xml:space="preserve">CHƯƠNG 1: </w:t>
@@ -6475,13 +6497,13 @@
       <w:r>
         <w:t>TỔNG QUAN VỀ CƠ SỞ DỮ LIỆU NOSQL</w:t>
       </w:r>
-      <w:bookmarkEnd w:id="0"/>
+      <w:bookmarkEnd w:id="1"/>
     </w:p>
     <w:p>
       <w:pPr>
         <w:pStyle w:val="Heading2"/>
       </w:pPr>
-      <w:bookmarkStart w:id="1" w:name="_Toc340430154"/>
+      <w:bookmarkStart w:id="2" w:name="_Toc340430154"/>
       <w:proofErr w:type="spellStart"/>
       <w:r>
         <w:t>Giới</w:t>
@@ -6510,7 +6532,7 @@
       <w:r>
         <w:t>NoSQL</w:t>
       </w:r>
-      <w:bookmarkEnd w:id="1"/>
+      <w:bookmarkEnd w:id="2"/>
       <w:proofErr w:type="spellEnd"/>
       <w:r>
         <w:t xml:space="preserve"> </w:t>
@@ -6520,7 +6542,7 @@
       <w:pPr>
         <w:pStyle w:val="Heading2"/>
       </w:pPr>
-      <w:bookmarkStart w:id="2" w:name="_Toc340430155"/>
+      <w:bookmarkStart w:id="3" w:name="_Toc340430155"/>
       <w:proofErr w:type="spellStart"/>
       <w:r>
         <w:t>Một</w:t>
@@ -6565,14 +6587,14 @@
       <w:r>
         <w:t>NoSQL</w:t>
       </w:r>
-      <w:bookmarkEnd w:id="2"/>
+      <w:bookmarkEnd w:id="3"/>
       <w:proofErr w:type="spellEnd"/>
     </w:p>
     <w:p>
       <w:pPr>
         <w:pStyle w:val="Heading2"/>
       </w:pPr>
-      <w:bookmarkStart w:id="3" w:name="_Toc340430156"/>
+      <w:bookmarkStart w:id="4" w:name="_Toc340430156"/>
       <w:proofErr w:type="spellStart"/>
       <w:r>
         <w:t>Ưu</w:t>
@@ -6641,14 +6663,14 @@
       <w:r>
         <w:t>NoSQL</w:t>
       </w:r>
-      <w:bookmarkEnd w:id="3"/>
+      <w:bookmarkEnd w:id="4"/>
       <w:proofErr w:type="spellEnd"/>
     </w:p>
     <w:p>
       <w:pPr>
         <w:pStyle w:val="Heading2"/>
       </w:pPr>
-      <w:bookmarkStart w:id="4" w:name="_Toc340430157"/>
+      <w:bookmarkStart w:id="5" w:name="_Toc340430157"/>
       <w:proofErr w:type="spellStart"/>
       <w:r>
         <w:t>Cách</w:t>
@@ -6701,29 +6723,21 @@
       <w:r>
         <w:t>NoSQL</w:t>
       </w:r>
-      <w:bookmarkEnd w:id="4"/>
+      <w:bookmarkEnd w:id="5"/>
       <w:proofErr w:type="spellEnd"/>
     </w:p>
     <w:p>
       <w:pPr>
         <w:pStyle w:val="Heading1"/>
       </w:pPr>
-      <w:bookmarkStart w:id="5" w:name="_Toc340430158"/>
-      <w:r>
-        <w:t>CHƯƠNG 2</w:t>
-      </w:r>
-      <w:r>
-        <w:t xml:space="preserve">: </w:t>
-      </w:r>
-      <w:r>
-        <w:t>TÌM HIỂU CÁC GIẢ</w:t>
-      </w:r>
-      <w:bookmarkStart w:id="6" w:name="_GoBack"/>
+      <w:bookmarkStart w:id="6" w:name="_Toc340430158"/>
+      <w:r>
+        <w:t xml:space="preserve">CHƯƠNG 2: </w:t>
+      </w:r>
+      <w:r>
+        <w:t>TÌM HIỂU CÁC GIẢI PHÁP CƠ SỞ DỮ LIỆU NOSQL</w:t>
+      </w:r>
       <w:bookmarkEnd w:id="6"/>
-      <w:r>
-        <w:t>I PHÁP CƠ SỞ DỮ LIỆU NOSQL</w:t>
-      </w:r>
-      <w:bookmarkEnd w:id="5"/>
     </w:p>
     <w:p>
       <w:pPr>
@@ -6841,10 +6855,7 @@
       </w:pPr>
       <w:bookmarkStart w:id="11" w:name="_Toc340430163"/>
       <w:r>
-        <w:t>CHƯƠNG 3</w:t>
-      </w:r>
-      <w:r>
-        <w:t xml:space="preserve">: </w:t>
+        <w:t xml:space="preserve">CHƯƠNG 3: </w:t>
       </w:r>
       <w:r>
         <w:t>TÌM HIỂU VỀ RAVENDB</w:t>
@@ -7007,10 +7018,7 @@
       <w:bookmarkStart w:id="15" w:name="_Toc340430167"/>
       <w:r>
         <w:lastRenderedPageBreak/>
-        <w:t>CHƯƠNG 4</w:t>
-      </w:r>
-      <w:r>
-        <w:t xml:space="preserve">: </w:t>
+        <w:t xml:space="preserve">CHƯƠNG 4: </w:t>
       </w:r>
       <w:r>
         <w:t>XÂY DỰNG ỨNG DỤNG SỬ DỤ</w:t>
@@ -7209,13 +7217,7 @@
       </w:pPr>
       <w:bookmarkStart w:id="20" w:name="_Toc340430172"/>
       <w:r>
-        <w:t xml:space="preserve">CHƯƠNG </w:t>
-      </w:r>
-      <w:r>
-        <w:t>5</w:t>
-      </w:r>
-      <w:r>
-        <w:t xml:space="preserve">: </w:t>
+        <w:t xml:space="preserve">CHƯƠNG 5: </w:t>
       </w:r>
       <w:r>
         <w:t>TỔNG KẾT</w:t>
@@ -10757,7 +10759,7 @@
 </file>
 
 <file path=customXml/itemProps1.xml><?xml version="1.0" encoding="utf-8"?>
-<ds:datastoreItem xmlns:ds="http://schemas.openxmlformats.org/officeDocument/2006/customXml" ds:itemID="{E18A22AD-F960-420D-8A44-6307DD30E446}">
+<ds:datastoreItem xmlns:ds="http://schemas.openxmlformats.org/officeDocument/2006/customXml" ds:itemID="{4A1F73CB-F2C2-4EDC-99EF-83FAB9B5FF91}">
   <ds:schemaRefs>
     <ds:schemaRef ds:uri="http://schemas.openxmlformats.org/officeDocument/2006/bibliography"/>
   </ds:schemaRefs>

</xml_diff>